<commit_message>
Last Commit before submit
</commit_message>
<xml_diff>
--- a/HowToRun.docx
+++ b/HowToRun.docx
@@ -3,7 +3,273 @@
 <w:document xmlns:ve="http://schemas.openxmlformats.org/markup-compatibility/2006" xmlns:o="urn:schemas-microsoft-com:office:office" xmlns:r="http://schemas.openxmlformats.org/officeDocument/2006/relationships" xmlns:m="http://schemas.openxmlformats.org/officeDocument/2006/math" xmlns:v="urn:schemas-microsoft-com:vml" xmlns:wp="http://schemas.openxmlformats.org/drawingml/2006/wordprocessingDrawing" xmlns:w10="urn:schemas-microsoft-com:office:word" xmlns:w="http://schemas.openxmlformats.org/wordprocessingml/2006/main" xmlns:wne="http://schemas.microsoft.com/office/word/2006/wordml">
   <w:body>
     <w:p>
-      <w:r>
+      <w:pPr>
+        <w:pStyle w:val="Title"/>
+      </w:pPr>
+      <w:r>
+        <w:t>Student Details</w:t>
+      </w:r>
+    </w:p>
+    <w:p>
+      <w:pPr>
+        <w:pStyle w:val="ListParagraph"/>
+        <w:numPr>
+          <w:ilvl w:val="0"/>
+          <w:numId w:val="2"/>
+        </w:numPr>
+        <w:rPr>
+          <w:sz w:val="24"/>
+          <w:szCs w:val="24"/>
+        </w:rPr>
+      </w:pPr>
+      <w:r>
+        <w:rPr>
+          <w:sz w:val="24"/>
+          <w:szCs w:val="24"/>
+        </w:rPr>
+        <w:t xml:space="preserve">I.B.G.T.C Bowala </w:t>
+      </w:r>
+    </w:p>
+    <w:p>
+      <w:pPr>
+        <w:pStyle w:val="ListParagraph"/>
+        <w:rPr>
+          <w:sz w:val="24"/>
+          <w:szCs w:val="24"/>
+        </w:rPr>
+      </w:pPr>
+      <w:r>
+        <w:rPr>
+          <w:sz w:val="24"/>
+          <w:szCs w:val="24"/>
+        </w:rPr>
+        <w:t xml:space="preserve">Index Number: </w:t>
+      </w:r>
+      <w:hyperlink r:id="rId5" w:history="1">
+        <w:r>
+          <w:rPr>
+            <w:rStyle w:val="Hyperlink"/>
+            <w:sz w:val="24"/>
+            <w:szCs w:val="24"/>
+          </w:rPr>
+          <w:t>12000248</w:t>
+        </w:r>
+      </w:hyperlink>
+      <w:r>
+        <w:rPr>
+          <w:sz w:val="24"/>
+          <w:szCs w:val="24"/>
+        </w:rPr>
+        <w:t xml:space="preserve"> </w:t>
+      </w:r>
+    </w:p>
+    <w:p>
+      <w:pPr>
+        <w:pStyle w:val="ListParagraph"/>
+        <w:rPr>
+          <w:sz w:val="24"/>
+          <w:szCs w:val="24"/>
+        </w:rPr>
+      </w:pPr>
+      <w:r>
+        <w:rPr>
+          <w:sz w:val="24"/>
+          <w:szCs w:val="24"/>
+        </w:rPr>
+        <w:t>Registration Number: 2012/CS/024</w:t>
+      </w:r>
+    </w:p>
+    <w:p>
+      <w:pPr>
+        <w:pStyle w:val="ListParagraph"/>
+        <w:rPr>
+          <w:sz w:val="24"/>
+          <w:szCs w:val="24"/>
+        </w:rPr>
+      </w:pPr>
+    </w:p>
+    <w:p>
+      <w:pPr>
+        <w:pStyle w:val="ListParagraph"/>
+        <w:numPr>
+          <w:ilvl w:val="0"/>
+          <w:numId w:val="2"/>
+        </w:numPr>
+        <w:rPr>
+          <w:sz w:val="24"/>
+          <w:szCs w:val="24"/>
+        </w:rPr>
+      </w:pPr>
+      <w:r>
+        <w:rPr>
+          <w:sz w:val="24"/>
+          <w:szCs w:val="24"/>
+        </w:rPr>
+        <w:t xml:space="preserve">P.M. Nadeeshanie </w:t>
+      </w:r>
+    </w:p>
+    <w:p>
+      <w:pPr>
+        <w:pStyle w:val="ListParagraph"/>
+        <w:rPr>
+          <w:sz w:val="24"/>
+          <w:szCs w:val="24"/>
+        </w:rPr>
+      </w:pPr>
+      <w:r>
+        <w:rPr>
+          <w:sz w:val="24"/>
+          <w:szCs w:val="24"/>
+        </w:rPr>
+        <w:t>Index Number:</w:t>
+      </w:r>
+      <w:r>
+        <w:rPr>
+          <w:sz w:val="24"/>
+          <w:szCs w:val="24"/>
+        </w:rPr>
+        <w:t xml:space="preserve"> </w:t>
+      </w:r>
+      <w:hyperlink r:id="rId6" w:tgtFrame="_blank" w:history="1">
+        <w:r>
+          <w:rPr>
+            <w:rStyle w:val="Hyperlink"/>
+            <w:sz w:val="24"/>
+            <w:szCs w:val="24"/>
+          </w:rPr>
+          <w:t>12000892</w:t>
+        </w:r>
+      </w:hyperlink>
+    </w:p>
+    <w:p>
+      <w:pPr>
+        <w:pStyle w:val="ListParagraph"/>
+        <w:rPr>
+          <w:sz w:val="24"/>
+          <w:szCs w:val="24"/>
+        </w:rPr>
+      </w:pPr>
+      <w:r>
+        <w:rPr>
+          <w:sz w:val="24"/>
+          <w:szCs w:val="24"/>
+        </w:rPr>
+        <w:t>Registration Number: 2012/CS/0</w:t>
+      </w:r>
+      <w:r>
+        <w:rPr>
+          <w:sz w:val="24"/>
+          <w:szCs w:val="24"/>
+        </w:rPr>
+        <w:t>89</w:t>
+      </w:r>
+    </w:p>
+    <w:p>
+      <w:pPr>
+        <w:pStyle w:val="ListParagraph"/>
+        <w:rPr>
+          <w:sz w:val="24"/>
+          <w:szCs w:val="24"/>
+        </w:rPr>
+      </w:pPr>
+    </w:p>
+    <w:p>
+      <w:pPr>
+        <w:pStyle w:val="ListParagraph"/>
+        <w:numPr>
+          <w:ilvl w:val="0"/>
+          <w:numId w:val="2"/>
+        </w:numPr>
+        <w:rPr>
+          <w:sz w:val="24"/>
+          <w:szCs w:val="24"/>
+        </w:rPr>
+      </w:pPr>
+      <w:r>
+        <w:rPr>
+          <w:sz w:val="24"/>
+          <w:szCs w:val="24"/>
+        </w:rPr>
+        <w:t xml:space="preserve">K.D.C.M. Thilakarathna </w:t>
+      </w:r>
+    </w:p>
+    <w:p>
+      <w:pPr>
+        <w:pStyle w:val="ListParagraph"/>
+        <w:rPr>
+          <w:sz w:val="24"/>
+          <w:szCs w:val="24"/>
+        </w:rPr>
+      </w:pPr>
+      <w:r>
+        <w:rPr>
+          <w:sz w:val="24"/>
+          <w:szCs w:val="24"/>
+        </w:rPr>
+        <w:t>Index Number:</w:t>
+      </w:r>
+      <w:r>
+        <w:rPr>
+          <w:sz w:val="24"/>
+          <w:szCs w:val="24"/>
+        </w:rPr>
+        <w:t xml:space="preserve"> </w:t>
+      </w:r>
+      <w:hyperlink r:id="rId7" w:tgtFrame="_blank" w:history="1">
+        <w:r>
+          <w:rPr>
+            <w:rStyle w:val="Hyperlink"/>
+            <w:sz w:val="24"/>
+            <w:szCs w:val="24"/>
+          </w:rPr>
+          <w:t>12001406</w:t>
+        </w:r>
+      </w:hyperlink>
+    </w:p>
+    <w:p>
+      <w:pPr>
+        <w:pStyle w:val="ListParagraph"/>
+        <w:rPr>
+          <w:sz w:val="24"/>
+          <w:szCs w:val="24"/>
+        </w:rPr>
+      </w:pPr>
+      <w:r>
+        <w:rPr>
+          <w:sz w:val="24"/>
+          <w:szCs w:val="24"/>
+        </w:rPr>
+        <w:t>Registration Number: 2012/CS/140</w:t>
+      </w:r>
+    </w:p>
+    <w:p>
+      <w:pPr>
+        <w:pStyle w:val="ListParagraph"/>
+        <w:rPr>
+          <w:sz w:val="24"/>
+          <w:szCs w:val="24"/>
+        </w:rPr>
+      </w:pPr>
+    </w:p>
+    <w:p/>
+    <w:p>
+      <w:pPr>
+        <w:pStyle w:val="Title"/>
+      </w:pPr>
+      <w:r>
+        <w:t>How to run:</w:t>
+      </w:r>
+    </w:p>
+    <w:p>
+      <w:pPr>
+        <w:rPr>
+          <w:u w:val="single"/>
+        </w:rPr>
+      </w:pPr>
+      <w:r>
+        <w:rPr>
+          <w:u w:val="single"/>
+        </w:rPr>
         <w:t>You can easily run this with java NetBeans.</w:t>
       </w:r>
     </w:p>
@@ -22,14 +288,81 @@
         <w:t xml:space="preserve"> to your palette manager</w:t>
       </w:r>
       <w:r>
+        <w:t xml:space="preserve"> of NetBeans</w:t>
+      </w:r>
+      <w:r>
         <w:t xml:space="preserve"> .</w:t>
       </w:r>
-    </w:p>
-    <w:p>
-      <w:pPr>
-        <w:pStyle w:val="ListParagraph"/>
-      </w:pPr>
-      <w:hyperlink r:id="rId5" w:history="1">
+      <w:r>
+        <w:t xml:space="preserve"> </w:t>
+      </w:r>
+      <w:r>
+        <w:t>(Add both JCalendar and JDateChooser)</w:t>
+      </w:r>
+    </w:p>
+    <w:p>
+      <w:pPr>
+        <w:jc w:val="center"/>
+      </w:pPr>
+      <w:r>
+        <w:rPr>
+          <w:noProof/>
+        </w:rPr>
+        <w:drawing>
+          <wp:inline distT="0" distB="0" distL="0" distR="0">
+            <wp:extent cx="5648325" cy="1619250"/>
+            <wp:effectExtent l="19050" t="0" r="9525" b="0"/>
+            <wp:docPr id="4" name="Picture 4" descr="C:\Users\GIGABYTE\Downloads\Capture.JPG"/>
+            <wp:cNvGraphicFramePr>
+              <a:graphicFrameLocks xmlns:a="http://schemas.openxmlformats.org/drawingml/2006/main" noChangeAspect="1"/>
+            </wp:cNvGraphicFramePr>
+            <a:graphic xmlns:a="http://schemas.openxmlformats.org/drawingml/2006/main">
+              <a:graphicData uri="http://schemas.openxmlformats.org/drawingml/2006/picture">
+                <pic:pic xmlns:pic="http://schemas.openxmlformats.org/drawingml/2006/picture">
+                  <pic:nvPicPr>
+                    <pic:cNvPr id="0" name="Picture 4" descr="C:\Users\GIGABYTE\Downloads\Capture.JPG"/>
+                    <pic:cNvPicPr>
+                      <a:picLocks noChangeAspect="1" noChangeArrowheads="1"/>
+                    </pic:cNvPicPr>
+                  </pic:nvPicPr>
+                  <pic:blipFill>
+                    <a:blip r:embed="rId8" cstate="print"/>
+                    <a:srcRect/>
+                    <a:stretch>
+                      <a:fillRect/>
+                    </a:stretch>
+                  </pic:blipFill>
+                  <pic:spPr bwMode="auto">
+                    <a:xfrm>
+                      <a:off x="0" y="0"/>
+                      <a:ext cx="5648325" cy="1619250"/>
+                    </a:xfrm>
+                    <a:prstGeom prst="rect">
+                      <a:avLst/>
+                    </a:prstGeom>
+                    <a:noFill/>
+                    <a:ln w="9525">
+                      <a:noFill/>
+                      <a:miter lim="800000"/>
+                      <a:headEnd/>
+                      <a:tailEnd/>
+                    </a:ln>
+                  </pic:spPr>
+                </pic:pic>
+              </a:graphicData>
+            </a:graphic>
+          </wp:inline>
+        </w:drawing>
+      </w:r>
+    </w:p>
+    <w:p>
+      <w:pPr>
+        <w:ind w:left="720"/>
+      </w:pPr>
+      <w:r>
+        <w:t xml:space="preserve">Instructions:   </w:t>
+      </w:r>
+      <w:hyperlink r:id="rId9" w:history="1">
         <w:r>
           <w:rPr>
             <w:rStyle w:val="Hyperlink"/>
@@ -40,6 +373,67 @@
     </w:p>
     <w:p>
       <w:pPr>
+        <w:jc w:val="center"/>
+      </w:pPr>
+      <w:r>
+        <w:rPr>
+          <w:noProof/>
+        </w:rPr>
+        <w:lastRenderedPageBreak/>
+        <w:drawing>
+          <wp:inline distT="0" distB="0" distL="0" distR="0">
+            <wp:extent cx="3724275" cy="4086225"/>
+            <wp:effectExtent l="19050" t="0" r="9525" b="0"/>
+            <wp:docPr id="5" name="Picture 5" descr="C:\Users\GIGABYTE\Downloads\Capture2.JPG"/>
+            <wp:cNvGraphicFramePr>
+              <a:graphicFrameLocks xmlns:a="http://schemas.openxmlformats.org/drawingml/2006/main" noChangeAspect="1"/>
+            </wp:cNvGraphicFramePr>
+            <a:graphic xmlns:a="http://schemas.openxmlformats.org/drawingml/2006/main">
+              <a:graphicData uri="http://schemas.openxmlformats.org/drawingml/2006/picture">
+                <pic:pic xmlns:pic="http://schemas.openxmlformats.org/drawingml/2006/picture">
+                  <pic:nvPicPr>
+                    <pic:cNvPr id="0" name="Picture 5" descr="C:\Users\GIGABYTE\Downloads\Capture2.JPG"/>
+                    <pic:cNvPicPr>
+                      <a:picLocks noChangeAspect="1" noChangeArrowheads="1"/>
+                    </pic:cNvPicPr>
+                  </pic:nvPicPr>
+                  <pic:blipFill>
+                    <a:blip r:embed="rId10" cstate="print"/>
+                    <a:srcRect/>
+                    <a:stretch>
+                      <a:fillRect/>
+                    </a:stretch>
+                  </pic:blipFill>
+                  <pic:spPr bwMode="auto">
+                    <a:xfrm>
+                      <a:off x="0" y="0"/>
+                      <a:ext cx="3724275" cy="4086225"/>
+                    </a:xfrm>
+                    <a:prstGeom prst="rect">
+                      <a:avLst/>
+                    </a:prstGeom>
+                    <a:noFill/>
+                    <a:ln w="9525">
+                      <a:noFill/>
+                      <a:miter lim="800000"/>
+                      <a:headEnd/>
+                      <a:tailEnd/>
+                    </a:ln>
+                  </pic:spPr>
+                </pic:pic>
+              </a:graphicData>
+            </a:graphic>
+          </wp:inline>
+        </w:drawing>
+      </w:r>
+    </w:p>
+    <w:p>
+      <w:pPr>
+        <w:jc w:val="center"/>
+      </w:pPr>
+    </w:p>
+    <w:p>
+      <w:pPr>
         <w:pStyle w:val="ListParagraph"/>
         <w:numPr>
           <w:ilvl w:val="0"/>
@@ -53,6 +447,11 @@
     <w:p>
       <w:pPr>
         <w:pStyle w:val="ListParagraph"/>
+      </w:pPr>
+    </w:p>
+    <w:p>
+      <w:pPr>
+        <w:pStyle w:val="ListParagraph"/>
         <w:numPr>
           <w:ilvl w:val="0"/>
           <w:numId w:val="1"/>
@@ -61,6 +460,64 @@
       <w:r>
         <w:t>Then, if you haven't already added the JDBC connector to connect mysql databases, add it also.</w:t>
       </w:r>
+      <w:r>
+        <w:t xml:space="preserve"> I have provided it inside jdbc_connector folder.</w:t>
+      </w:r>
+    </w:p>
+    <w:p>
+      <w:r>
+        <w:rPr>
+          <w:noProof/>
+        </w:rPr>
+        <w:drawing>
+          <wp:inline distT="0" distB="0" distL="0" distR="0">
+            <wp:extent cx="5915025" cy="1927368"/>
+            <wp:effectExtent l="19050" t="0" r="9525" b="0"/>
+            <wp:docPr id="9" name="Picture 9" descr="C:\Users\GIGABYTE\Downloads\Capture3.JPG"/>
+            <wp:cNvGraphicFramePr>
+              <a:graphicFrameLocks xmlns:a="http://schemas.openxmlformats.org/drawingml/2006/main" noChangeAspect="1"/>
+            </wp:cNvGraphicFramePr>
+            <a:graphic xmlns:a="http://schemas.openxmlformats.org/drawingml/2006/main">
+              <a:graphicData uri="http://schemas.openxmlformats.org/drawingml/2006/picture">
+                <pic:pic xmlns:pic="http://schemas.openxmlformats.org/drawingml/2006/picture">
+                  <pic:nvPicPr>
+                    <pic:cNvPr id="0" name="Picture 9" descr="C:\Users\GIGABYTE\Downloads\Capture3.JPG"/>
+                    <pic:cNvPicPr>
+                      <a:picLocks noChangeAspect="1" noChangeArrowheads="1"/>
+                    </pic:cNvPicPr>
+                  </pic:nvPicPr>
+                  <pic:blipFill>
+                    <a:blip r:embed="rId11" cstate="print"/>
+                    <a:srcRect/>
+                    <a:stretch>
+                      <a:fillRect/>
+                    </a:stretch>
+                  </pic:blipFill>
+                  <pic:spPr bwMode="auto">
+                    <a:xfrm>
+                      <a:off x="0" y="0"/>
+                      <a:ext cx="5915025" cy="1927368"/>
+                    </a:xfrm>
+                    <a:prstGeom prst="rect">
+                      <a:avLst/>
+                    </a:prstGeom>
+                    <a:noFill/>
+                    <a:ln w="9525">
+                      <a:noFill/>
+                      <a:miter lim="800000"/>
+                      <a:headEnd/>
+                      <a:tailEnd/>
+                    </a:ln>
+                  </pic:spPr>
+                </pic:pic>
+              </a:graphicData>
+            </a:graphic>
+          </wp:inline>
+        </w:drawing>
+      </w:r>
+      <w:r>
+        <w:t xml:space="preserve"> </w:t>
+      </w:r>
     </w:p>
     <w:p>
       <w:pPr>
@@ -71,13 +528,296 @@
         </w:numPr>
       </w:pPr>
       <w:r>
-        <w:t>Then, create a database named _________ and import the sql file to create the database.</w:t>
-      </w:r>
-    </w:p>
+        <w:t xml:space="preserve">Then, create a database named </w:t>
+      </w:r>
+      <w:r>
+        <w:t>"daham_pasala"</w:t>
+      </w:r>
+      <w:r>
+        <w:t xml:space="preserve"> and import the sql file to create the database.</w:t>
+      </w:r>
+    </w:p>
+    <w:p>
+      <w:pPr>
+        <w:jc w:val="center"/>
+      </w:pPr>
+      <w:r>
+        <w:drawing>
+          <wp:inline distT="0" distB="0" distL="0" distR="0">
+            <wp:extent cx="1447800" cy="304800"/>
+            <wp:effectExtent l="19050" t="0" r="0" b="0"/>
+            <wp:docPr id="2" name="Picture 10"/>
+            <wp:cNvGraphicFramePr>
+              <a:graphicFrameLocks xmlns:a="http://schemas.openxmlformats.org/drawingml/2006/main" noChangeAspect="1"/>
+            </wp:cNvGraphicFramePr>
+            <a:graphic xmlns:a="http://schemas.openxmlformats.org/drawingml/2006/main">
+              <a:graphicData uri="http://schemas.openxmlformats.org/drawingml/2006/picture">
+                <pic:pic xmlns:pic="http://schemas.openxmlformats.org/drawingml/2006/picture">
+                  <pic:nvPicPr>
+                    <pic:cNvPr id="0" name="Picture 10"/>
+                    <pic:cNvPicPr>
+                      <a:picLocks noChangeAspect="1" noChangeArrowheads="1"/>
+                    </pic:cNvPicPr>
+                  </pic:nvPicPr>
+                  <pic:blipFill>
+                    <a:blip r:embed="rId12" cstate="print"/>
+                    <a:srcRect/>
+                    <a:stretch>
+                      <a:fillRect/>
+                    </a:stretch>
+                  </pic:blipFill>
+                  <pic:spPr bwMode="auto">
+                    <a:xfrm>
+                      <a:off x="0" y="0"/>
+                      <a:ext cx="1447800" cy="304800"/>
+                    </a:xfrm>
+                    <a:prstGeom prst="rect">
+                      <a:avLst/>
+                    </a:prstGeom>
+                    <a:noFill/>
+                    <a:ln w="9525">
+                      <a:noFill/>
+                      <a:miter lim="800000"/>
+                      <a:headEnd/>
+                      <a:tailEnd/>
+                    </a:ln>
+                  </pic:spPr>
+                </pic:pic>
+              </a:graphicData>
+            </a:graphic>
+          </wp:inline>
+        </w:drawing>
+      </w:r>
+    </w:p>
+    <w:p>
+      <w:pPr>
+        <w:pStyle w:val="ListParagraph"/>
+        <w:numPr>
+          <w:ilvl w:val="0"/>
+          <w:numId w:val="1"/>
+        </w:numPr>
+      </w:pPr>
+      <w:r>
+        <w:t>Now, open this project with NetBeans.</w:t>
+      </w:r>
+    </w:p>
+    <w:p>
+      <w:pPr>
+        <w:pStyle w:val="ListParagraph"/>
+      </w:pPr>
+    </w:p>
+    <w:p>
+      <w:pPr>
+        <w:pStyle w:val="ListParagraph"/>
+        <w:numPr>
+          <w:ilvl w:val="0"/>
+          <w:numId w:val="1"/>
+        </w:numPr>
+      </w:pPr>
+      <w:r>
+        <w:lastRenderedPageBreak/>
+        <w:t xml:space="preserve">Run the project. You will get a login window. </w:t>
+      </w:r>
+    </w:p>
+    <w:p>
+      <w:pPr>
+        <w:pStyle w:val="ListParagraph"/>
+      </w:pPr>
+    </w:p>
+    <w:p>
+      <w:pPr>
+        <w:pStyle w:val="ListParagraph"/>
+      </w:pPr>
+      <w:r>
+        <w:rPr>
+          <w:noProof/>
+        </w:rPr>
+        <w:drawing>
+          <wp:inline distT="0" distB="0" distL="0" distR="0">
+            <wp:extent cx="5772150" cy="3038475"/>
+            <wp:effectExtent l="19050" t="0" r="0" b="0"/>
+            <wp:docPr id="13" name="Picture 13"/>
+            <wp:cNvGraphicFramePr>
+              <a:graphicFrameLocks xmlns:a="http://schemas.openxmlformats.org/drawingml/2006/main" noChangeAspect="1"/>
+            </wp:cNvGraphicFramePr>
+            <a:graphic xmlns:a="http://schemas.openxmlformats.org/drawingml/2006/main">
+              <a:graphicData uri="http://schemas.openxmlformats.org/drawingml/2006/picture">
+                <pic:pic xmlns:pic="http://schemas.openxmlformats.org/drawingml/2006/picture">
+                  <pic:nvPicPr>
+                    <pic:cNvPr id="0" name="Picture 13"/>
+                    <pic:cNvPicPr>
+                      <a:picLocks noChangeAspect="1" noChangeArrowheads="1"/>
+                    </pic:cNvPicPr>
+                  </pic:nvPicPr>
+                  <pic:blipFill>
+                    <a:blip r:embed="rId13" cstate="print"/>
+                    <a:srcRect/>
+                    <a:stretch>
+                      <a:fillRect/>
+                    </a:stretch>
+                  </pic:blipFill>
+                  <pic:spPr bwMode="auto">
+                    <a:xfrm>
+                      <a:off x="0" y="0"/>
+                      <a:ext cx="5772150" cy="3038475"/>
+                    </a:xfrm>
+                    <a:prstGeom prst="rect">
+                      <a:avLst/>
+                    </a:prstGeom>
+                    <a:noFill/>
+                    <a:ln w="9525">
+                      <a:noFill/>
+                      <a:miter lim="800000"/>
+                      <a:headEnd/>
+                      <a:tailEnd/>
+                    </a:ln>
+                  </pic:spPr>
+                </pic:pic>
+              </a:graphicData>
+            </a:graphic>
+          </wp:inline>
+        </w:drawing>
+      </w:r>
+    </w:p>
+    <w:p>
+      <w:pPr>
+        <w:pStyle w:val="ListParagraph"/>
+      </w:pPr>
+    </w:p>
+    <w:p>
+      <w:pPr>
+        <w:pStyle w:val="ListParagraph"/>
+        <w:numPr>
+          <w:ilvl w:val="0"/>
+          <w:numId w:val="1"/>
+        </w:numPr>
+      </w:pPr>
+      <w:r>
+        <w:t xml:space="preserve">For security purposes, users can't create their own user accounts. So, you need to add a row to the </w:t>
+      </w:r>
+      <w:r>
+        <w:t>"</w:t>
+      </w:r>
+      <w:r>
+        <w:t>employeedetails</w:t>
+      </w:r>
+      <w:r>
+        <w:t xml:space="preserve">" </w:t>
+      </w:r>
+      <w:r>
+        <w:t>table, including your username and the password or, choose a username and a password from the table.</w:t>
+      </w:r>
+    </w:p>
+    <w:p>
+      <w:pPr>
+        <w:spacing w:after="0"/>
+        <w:ind w:left="1440"/>
+      </w:pPr>
+      <w:r>
+        <w:t>Default username: admin</w:t>
+      </w:r>
+    </w:p>
+    <w:p>
+      <w:pPr>
+        <w:spacing w:after="0"/>
+        <w:ind w:left="1440"/>
+      </w:pPr>
+      <w:r>
+        <w:t>Default password: admin</w:t>
+      </w:r>
+    </w:p>
+    <w:p>
+      <w:pPr>
+        <w:spacing w:after="0"/>
+        <w:ind w:left="1440"/>
+      </w:pPr>
+    </w:p>
+    <w:p>
+      <w:pPr>
+        <w:pStyle w:val="ListParagraph"/>
+        <w:numPr>
+          <w:ilvl w:val="0"/>
+          <w:numId w:val="1"/>
+        </w:numPr>
+        <w:spacing w:after="0"/>
+      </w:pPr>
+      <w:r>
+        <w:t>Now, you can see the details. You can add, edit, delete or view students. To delete, edit or view a particular student, you need to select that row, before click the button.</w:t>
+      </w:r>
+      <w:r>
+        <w:t xml:space="preserve"> (like below:)</w:t>
+      </w:r>
+    </w:p>
+    <w:p>
+      <w:pPr>
+        <w:pStyle w:val="ListParagraph"/>
+        <w:spacing w:after="0"/>
+        <w:jc w:val="center"/>
+      </w:pPr>
+      <w:r>
+        <w:rPr>
+          <w:noProof/>
+        </w:rPr>
+        <w:lastRenderedPageBreak/>
+        <w:drawing>
+          <wp:inline distT="0" distB="0" distL="0" distR="0">
+            <wp:extent cx="5915025" cy="5950497"/>
+            <wp:effectExtent l="19050" t="0" r="9525" b="0"/>
+            <wp:docPr id="16" name="Picture 16"/>
+            <wp:cNvGraphicFramePr>
+              <a:graphicFrameLocks xmlns:a="http://schemas.openxmlformats.org/drawingml/2006/main" noChangeAspect="1"/>
+            </wp:cNvGraphicFramePr>
+            <a:graphic xmlns:a="http://schemas.openxmlformats.org/drawingml/2006/main">
+              <a:graphicData uri="http://schemas.openxmlformats.org/drawingml/2006/picture">
+                <pic:pic xmlns:pic="http://schemas.openxmlformats.org/drawingml/2006/picture">
+                  <pic:nvPicPr>
+                    <pic:cNvPr id="0" name="Picture 16"/>
+                    <pic:cNvPicPr>
+                      <a:picLocks noChangeAspect="1" noChangeArrowheads="1"/>
+                    </pic:cNvPicPr>
+                  </pic:nvPicPr>
+                  <pic:blipFill>
+                    <a:blip r:embed="rId14" cstate="print"/>
+                    <a:srcRect/>
+                    <a:stretch>
+                      <a:fillRect/>
+                    </a:stretch>
+                  </pic:blipFill>
+                  <pic:spPr bwMode="auto">
+                    <a:xfrm>
+                      <a:off x="0" y="0"/>
+                      <a:ext cx="5915025" cy="5950497"/>
+                    </a:xfrm>
+                    <a:prstGeom prst="rect">
+                      <a:avLst/>
+                    </a:prstGeom>
+                    <a:noFill/>
+                    <a:ln w="9525">
+                      <a:noFill/>
+                      <a:miter lim="800000"/>
+                      <a:headEnd/>
+                      <a:tailEnd/>
+                    </a:ln>
+                  </pic:spPr>
+                </pic:pic>
+              </a:graphicData>
+            </a:graphic>
+          </wp:inline>
+        </w:drawing>
+      </w:r>
+    </w:p>
+    <w:p>
+      <w:pPr>
+        <w:pStyle w:val="ListParagraph"/>
+        <w:spacing w:after="0"/>
+        <w:jc w:val="center"/>
+      </w:pPr>
+    </w:p>
+    <w:p/>
     <w:p/>
     <w:sectPr>
       <w:pgSz w:w="11907" w:h="16839" w:code="9"/>
-      <w:pgMar w:top="1440" w:right="1440" w:bottom="1440" w:left="1440" w:header="720" w:footer="720" w:gutter="0"/>
+      <w:pgMar w:top="1296" w:right="1296" w:bottom="1296" w:left="1296" w:header="720" w:footer="720" w:gutter="0"/>
       <w:cols w:space="720"/>
       <w:docGrid w:linePitch="360"/>
     </w:sectPr>
@@ -173,8 +913,97 @@
       </w:pPr>
     </w:lvl>
   </w:abstractNum>
+  <w:abstractNum w:abstractNumId="1">
+    <w:nsid w:val="66633414"/>
+    <w:multiLevelType w:val="hybridMultilevel"/>
+    <w:tmpl w:val="567E762C"/>
+    <w:lvl w:ilvl="0" w:tplc="0409000F">
+      <w:start w:val="1"/>
+      <w:numFmt w:val="decimal"/>
+      <w:lvlText w:val="%1."/>
+      <w:lvlJc w:val="left"/>
+      <w:pPr>
+        <w:ind w:left="720" w:hanging="360"/>
+      </w:pPr>
+    </w:lvl>
+    <w:lvl w:ilvl="1" w:tplc="04090019" w:tentative="1">
+      <w:start w:val="1"/>
+      <w:numFmt w:val="lowerLetter"/>
+      <w:lvlText w:val="%2."/>
+      <w:lvlJc w:val="left"/>
+      <w:pPr>
+        <w:ind w:left="1440" w:hanging="360"/>
+      </w:pPr>
+    </w:lvl>
+    <w:lvl w:ilvl="2" w:tplc="0409001B" w:tentative="1">
+      <w:start w:val="1"/>
+      <w:numFmt w:val="lowerRoman"/>
+      <w:lvlText w:val="%3."/>
+      <w:lvlJc w:val="right"/>
+      <w:pPr>
+        <w:ind w:left="2160" w:hanging="180"/>
+      </w:pPr>
+    </w:lvl>
+    <w:lvl w:ilvl="3" w:tplc="0409000F" w:tentative="1">
+      <w:start w:val="1"/>
+      <w:numFmt w:val="decimal"/>
+      <w:lvlText w:val="%4."/>
+      <w:lvlJc w:val="left"/>
+      <w:pPr>
+        <w:ind w:left="2880" w:hanging="360"/>
+      </w:pPr>
+    </w:lvl>
+    <w:lvl w:ilvl="4" w:tplc="04090019" w:tentative="1">
+      <w:start w:val="1"/>
+      <w:numFmt w:val="lowerLetter"/>
+      <w:lvlText w:val="%5."/>
+      <w:lvlJc w:val="left"/>
+      <w:pPr>
+        <w:ind w:left="3600" w:hanging="360"/>
+      </w:pPr>
+    </w:lvl>
+    <w:lvl w:ilvl="5" w:tplc="0409001B" w:tentative="1">
+      <w:start w:val="1"/>
+      <w:numFmt w:val="lowerRoman"/>
+      <w:lvlText w:val="%6."/>
+      <w:lvlJc w:val="right"/>
+      <w:pPr>
+        <w:ind w:left="4320" w:hanging="180"/>
+      </w:pPr>
+    </w:lvl>
+    <w:lvl w:ilvl="6" w:tplc="0409000F" w:tentative="1">
+      <w:start w:val="1"/>
+      <w:numFmt w:val="decimal"/>
+      <w:lvlText w:val="%7."/>
+      <w:lvlJc w:val="left"/>
+      <w:pPr>
+        <w:ind w:left="5040" w:hanging="360"/>
+      </w:pPr>
+    </w:lvl>
+    <w:lvl w:ilvl="7" w:tplc="04090019" w:tentative="1">
+      <w:start w:val="1"/>
+      <w:numFmt w:val="lowerLetter"/>
+      <w:lvlText w:val="%8."/>
+      <w:lvlJc w:val="left"/>
+      <w:pPr>
+        <w:ind w:left="5760" w:hanging="360"/>
+      </w:pPr>
+    </w:lvl>
+    <w:lvl w:ilvl="8" w:tplc="0409001B" w:tentative="1">
+      <w:start w:val="1"/>
+      <w:numFmt w:val="lowerRoman"/>
+      <w:lvlText w:val="%9."/>
+      <w:lvlJc w:val="right"/>
+      <w:pPr>
+        <w:ind w:left="6480" w:hanging="180"/>
+      </w:pPr>
+    </w:lvl>
+  </w:abstractNum>
   <w:num w:numId="1">
     <w:abstractNumId w:val="0"/>
+  </w:num>
+  <w:num w:numId="2">
+    <w:abstractNumId w:val="1"/>
   </w:num>
 </w:numbering>
 </file>
@@ -340,6 +1169,25 @@
     <w:qFormat/>
     <w:rsid w:val="00575BFD"/>
   </w:style>
+  <w:style w:type="paragraph" w:styleId="Heading5">
+    <w:name w:val="heading 5"/>
+    <w:basedOn w:val="Normal"/>
+    <w:link w:val="Heading5Char"/>
+    <w:uiPriority w:val="9"/>
+    <w:qFormat/>
+    <w:rsid w:val="008B5D2D"/>
+    <w:pPr>
+      <w:spacing w:before="100" w:beforeAutospacing="1" w:after="100" w:afterAutospacing="1" w:line="240" w:lineRule="auto"/>
+      <w:outlineLvl w:val="4"/>
+    </w:pPr>
+    <w:rPr>
+      <w:rFonts w:ascii="Times New Roman" w:eastAsia="Times New Roman" w:hAnsi="Times New Roman" w:cs="Times New Roman"/>
+      <w:b/>
+      <w:bCs/>
+      <w:sz w:val="20"/>
+      <w:szCs w:val="20"/>
+    </w:rPr>
+  </w:style>
   <w:style w:type="character" w:default="1" w:styleId="DefaultParagraphFont">
     <w:name w:val="Default Paragraph Font"/>
     <w:uiPriority w:val="1"/>
@@ -388,6 +1236,105 @@
     <w:rPr>
       <w:color w:val="0000FF" w:themeColor="hyperlink"/>
       <w:u w:val="single"/>
+    </w:rPr>
+  </w:style>
+  <w:style w:type="paragraph" w:styleId="BalloonText">
+    <w:name w:val="Balloon Text"/>
+    <w:basedOn w:val="Normal"/>
+    <w:link w:val="BalloonTextChar"/>
+    <w:uiPriority w:val="99"/>
+    <w:semiHidden/>
+    <w:unhideWhenUsed/>
+    <w:rsid w:val="00395237"/>
+    <w:pPr>
+      <w:spacing w:after="0" w:line="240" w:lineRule="auto"/>
+    </w:pPr>
+    <w:rPr>
+      <w:rFonts w:ascii="Tahoma" w:hAnsi="Tahoma" w:cs="Tahoma"/>
+      <w:sz w:val="16"/>
+      <w:szCs w:val="16"/>
+    </w:rPr>
+  </w:style>
+  <w:style w:type="character" w:customStyle="1" w:styleId="BalloonTextChar">
+    <w:name w:val="Balloon Text Char"/>
+    <w:basedOn w:val="DefaultParagraphFont"/>
+    <w:link w:val="BalloonText"/>
+    <w:uiPriority w:val="99"/>
+    <w:semiHidden/>
+    <w:rsid w:val="00395237"/>
+    <w:rPr>
+      <w:rFonts w:ascii="Tahoma" w:hAnsi="Tahoma" w:cs="Tahoma"/>
+      <w:sz w:val="16"/>
+      <w:szCs w:val="16"/>
+    </w:rPr>
+  </w:style>
+  <w:style w:type="paragraph" w:styleId="Title">
+    <w:name w:val="Title"/>
+    <w:basedOn w:val="Normal"/>
+    <w:next w:val="Normal"/>
+    <w:link w:val="TitleChar"/>
+    <w:uiPriority w:val="10"/>
+    <w:qFormat/>
+    <w:rsid w:val="00774D22"/>
+    <w:pPr>
+      <w:pBdr>
+        <w:bottom w:val="single" w:sz="8" w:space="4" w:color="4F81BD" w:themeColor="accent1"/>
+      </w:pBdr>
+      <w:spacing w:after="300" w:line="240" w:lineRule="auto"/>
+      <w:contextualSpacing/>
+    </w:pPr>
+    <w:rPr>
+      <w:rFonts w:asciiTheme="majorHAnsi" w:eastAsiaTheme="majorEastAsia" w:hAnsiTheme="majorHAnsi" w:cstheme="majorBidi"/>
+      <w:color w:val="17365D" w:themeColor="text2" w:themeShade="BF"/>
+      <w:spacing w:val="5"/>
+      <w:kern w:val="28"/>
+      <w:sz w:val="52"/>
+      <w:szCs w:val="52"/>
+    </w:rPr>
+  </w:style>
+  <w:style w:type="character" w:customStyle="1" w:styleId="TitleChar">
+    <w:name w:val="Title Char"/>
+    <w:basedOn w:val="DefaultParagraphFont"/>
+    <w:link w:val="Title"/>
+    <w:uiPriority w:val="10"/>
+    <w:rsid w:val="00774D22"/>
+    <w:rPr>
+      <w:rFonts w:asciiTheme="majorHAnsi" w:eastAsiaTheme="majorEastAsia" w:hAnsiTheme="majorHAnsi" w:cstheme="majorBidi"/>
+      <w:color w:val="17365D" w:themeColor="text2" w:themeShade="BF"/>
+      <w:spacing w:val="5"/>
+      <w:kern w:val="28"/>
+      <w:sz w:val="52"/>
+      <w:szCs w:val="52"/>
+    </w:rPr>
+  </w:style>
+  <w:style w:type="character" w:customStyle="1" w:styleId="Heading5Char">
+    <w:name w:val="Heading 5 Char"/>
+    <w:basedOn w:val="DefaultParagraphFont"/>
+    <w:link w:val="Heading5"/>
+    <w:uiPriority w:val="9"/>
+    <w:rsid w:val="008B5D2D"/>
+    <w:rPr>
+      <w:rFonts w:ascii="Times New Roman" w:eastAsia="Times New Roman" w:hAnsi="Times New Roman" w:cs="Times New Roman"/>
+      <w:b/>
+      <w:bCs/>
+      <w:sz w:val="20"/>
+      <w:szCs w:val="20"/>
+    </w:rPr>
+  </w:style>
+  <w:style w:type="paragraph" w:styleId="NormalWeb">
+    <w:name w:val="Normal (Web)"/>
+    <w:basedOn w:val="Normal"/>
+    <w:uiPriority w:val="99"/>
+    <w:semiHidden/>
+    <w:unhideWhenUsed/>
+    <w:rsid w:val="008B5D2D"/>
+    <w:pPr>
+      <w:spacing w:before="100" w:beforeAutospacing="1" w:after="100" w:afterAutospacing="1" w:line="240" w:lineRule="auto"/>
+    </w:pPr>
+    <w:rPr>
+      <w:rFonts w:ascii="Times New Roman" w:eastAsia="Times New Roman" w:hAnsi="Times New Roman" w:cs="Times New Roman"/>
+      <w:sz w:val="24"/>
+      <w:szCs w:val="24"/>
     </w:rPr>
   </w:style>
 </w:styles>

</xml_diff>